<commit_message>
Task 3 and some readme aditions
</commit_message>
<xml_diff>
--- a/List of webpages.docx
+++ b/List of webpages.docx
@@ -35,10 +35,7 @@
     </w:p>
     <w:p>
       <w:r>
-        <w:t xml:space="preserve">Title = </w:t>
-      </w:r>
-      <w:r>
-        <w:t>&lt;highlights&gt;</w:t>
+        <w:t>Title = &lt;highlights&gt;</w:t>
       </w:r>
     </w:p>
     <w:p>
@@ -68,10 +65,7 @@
         <w:t>4.</w:t>
       </w:r>
       <w:r>
-        <w:t xml:space="preserve"> Spaghetti recipe </w:t>
-      </w:r>
-      <w:r>
-        <w:t>with cooking instructions, ingredients, what equipment is needed and estimated cooking/baking time.</w:t>
+        <w:t xml:space="preserve"> Spaghetti recipe with cooking instructions, ingredients, what equipment is needed and estimated cooking/baking time.</w:t>
       </w:r>
     </w:p>
     <w:p>
@@ -81,7 +75,30 @@
     </w:p>
     <w:p>
       <w:r>
-        <w:t xml:space="preserve">5. Cake </w:t>
+        <w:t>5. Cake recipe with cooking instructions, ingredients, what equipment is needed and estimated cooking/baking time.</w:t>
+      </w:r>
+    </w:p>
+    <w:p>
+      <w:r>
+        <w:t>Title = &lt;Cake1&gt;</w:t>
+      </w:r>
+    </w:p>
+    <w:p>
+      <w:r>
+        <w:t>6. Soup recipe with cooking instructions, ingredients, what equipment is needed and estimated cooking/baking time.</w:t>
+      </w:r>
+    </w:p>
+    <w:p>
+      <w:r>
+        <w:t>Title = &lt;Soup1&gt;</w:t>
+      </w:r>
+    </w:p>
+    <w:p>
+      <w:r>
+        <w:t xml:space="preserve">7. </w:t>
+      </w:r>
+      <w:r>
+        <w:t xml:space="preserve">Casserole </w:t>
       </w:r>
       <w:r>
         <w:t>recipe with cooking instructions, ingredients, what equipment is needed and estimated cooking/baking time.</w:t>
@@ -89,12 +106,12 @@
     </w:p>
     <w:p>
       <w:r>
-        <w:t>Title = &lt;Cake1&gt;</w:t>
-      </w:r>
-    </w:p>
-    <w:p>
-      <w:r>
-        <w:t xml:space="preserve">6. Soup </w:t>
+        <w:t>Title = &lt;Casserole1&gt;</w:t>
+      </w:r>
+    </w:p>
+    <w:p>
+      <w:r>
+        <w:t xml:space="preserve">8. Pudding </w:t>
       </w:r>
       <w:r>
         <w:t>recipe with cooking instructions, ingredients, what equipment is needed and estimated cooking/baking time.</w:t>
@@ -102,12 +119,12 @@
     </w:p>
     <w:p>
       <w:r>
-        <w:t>Title = &lt;Soup1&gt;</w:t>
-      </w:r>
-    </w:p>
-    <w:p>
-      <w:r>
-        <w:t xml:space="preserve">7. </w:t>
+        <w:t>Title = &lt;Pudding1&gt;</w:t>
+      </w:r>
+    </w:p>
+    <w:p>
+      <w:r>
+        <w:t xml:space="preserve">9. </w:t>
       </w:r>
     </w:p>
     <w:p/>

</xml_diff>

<commit_message>
updated readme + list
</commit_message>
<xml_diff>
--- a/List of webpages.docx
+++ b/List of webpages.docx
@@ -17,10 +17,64 @@
     </w:p>
     <w:p>
       <w:r>
-        <w:t xml:space="preserve">1. Home Screen with new highlight recipes and </w:t>
-      </w:r>
-      <w:r>
-        <w:t>a navigation bar as a tool to find new recipes, go back to the Home Screen, watch videos how to cook and link to communities’ favourites.</w:t>
+        <w:t>1. Home Screen with</w:t>
+      </w:r>
+      <w:r>
+        <w:t xml:space="preserve"> up to 5</w:t>
+      </w:r>
+      <w:r>
+        <w:t xml:space="preserve"> new highlight recipes and </w:t>
+      </w:r>
+      <w:r>
+        <w:t xml:space="preserve">a navigation bar as a tool to find </w:t>
+      </w:r>
+      <w:r>
+        <w:t>“</w:t>
+      </w:r>
+      <w:r>
+        <w:t>new recipes</w:t>
+      </w:r>
+      <w:r>
+        <w:t>”, “</w:t>
+      </w:r>
+      <w:r>
+        <w:t>cook</w:t>
+      </w:r>
+      <w:r>
+        <w:t>ing Tips” (Link</w:t>
+      </w:r>
+      <w:r>
+        <w:t>s</w:t>
+      </w:r>
+      <w:r>
+        <w:t xml:space="preserve"> to Cooking Video</w:t>
+      </w:r>
+      <w:r>
+        <w:t>s</w:t>
+      </w:r>
+      <w:r>
+        <w:t>),</w:t>
+      </w:r>
+      <w:r>
+        <w:t xml:space="preserve"> “Other great Recipes”,</w:t>
+      </w:r>
+      <w:r>
+        <w:t xml:space="preserve"> </w:t>
+      </w:r>
+      <w:r>
+        <w:t xml:space="preserve">“Top 3 Lunch recipes”, “Top 3 Dessert recipes” “Top 3 breakfast recipes” </w:t>
+      </w:r>
+      <w:r>
+        <w:t xml:space="preserve">and “Top </w:t>
+      </w:r>
+      <w:r>
+        <w:t>recipes</w:t>
+      </w:r>
+      <w:r>
+        <w:t xml:space="preserve"> All Time”</w:t>
+      </w:r>
+      <w:r>
+        <w:t>.</w:t>
       </w:r>
     </w:p>
     <w:p>
@@ -30,7 +84,13 @@
     </w:p>
     <w:p>
       <w:r>
-        <w:t>2. New Recipes Site to see what’s brand-new recipes, maybe some for the seasons or for the next big event like Christmas.</w:t>
+        <w:t>2. New Recipes Site to see wh</w:t>
+      </w:r>
+      <w:r>
+        <w:t>ich recipes are</w:t>
+      </w:r>
+      <w:r>
+        <w:t xml:space="preserve"> brand-new, some for the seasons or for the next big event like Christmas.</w:t>
       </w:r>
     </w:p>
     <w:p>
@@ -98,10 +158,7 @@
         <w:t xml:space="preserve">7. </w:t>
       </w:r>
       <w:r>
-        <w:t xml:space="preserve">Casserole </w:t>
-      </w:r>
-      <w:r>
-        <w:t>recipe with cooking instructions, ingredients, what equipment is needed and estimated cooking/baking time.</w:t>
+        <w:t>Casserole recipe with cooking instructions, ingredients, what equipment is needed and estimated cooking/baking time.</w:t>
       </w:r>
     </w:p>
     <w:p>
@@ -111,10 +168,7 @@
     </w:p>
     <w:p>
       <w:r>
-        <w:t xml:space="preserve">8. Pudding </w:t>
-      </w:r>
-      <w:r>
-        <w:t>recipe with cooking instructions, ingredients, what equipment is needed and estimated cooking/baking time.</w:t>
+        <w:t>8. Pudding recipe with cooking instructions, ingredients, what equipment is needed and estimated cooking/baking time.</w:t>
       </w:r>
     </w:p>
     <w:p>
@@ -125,11 +179,115 @@
     <w:p>
       <w:r>
         <w:t xml:space="preserve">9. </w:t>
+      </w:r>
+      <w:r>
+        <w:t xml:space="preserve">Broccoli, rice noodle, garlic, chicken recipe. </w:t>
+      </w:r>
+      <w:hyperlink r:id="rId6" w:history="1">
+        <w:r>
+          <w:rPr>
+            <w:rStyle w:val="Hyperlink"/>
+          </w:rPr>
+          <w:t>https://www.youtube.com/watch?v=mhDJNfV7hjk</w:t>
+        </w:r>
+      </w:hyperlink>
+    </w:p>
+    <w:p>
+      <w:r>
+        <w:t>Title = &lt;broccoli-chicken-noodles&gt;</w:t>
+      </w:r>
+    </w:p>
+    <w:p>
+      <w:r>
+        <w:t>10. Lasagne recipe</w:t>
+      </w:r>
+      <w:r>
+        <w:t xml:space="preserve"> </w:t>
+      </w:r>
+      <w:r>
+        <w:t>with cooking instructions, ingredients, what equipment is needed and estimated cooking/baking time.</w:t>
+      </w:r>
+    </w:p>
+    <w:p>
+      <w:r>
+        <w:t>Title = &lt;Lasagna1&gt;</w:t>
+      </w:r>
+    </w:p>
+    <w:p>
+      <w:r>
+        <w:t>11. Top 3 Breakfast Recipes with links to each of them and a photo for each dish</w:t>
+      </w:r>
+    </w:p>
+    <w:p>
+      <w:r>
+        <w:t>Title = &lt;Top-breakfast&gt;</w:t>
+      </w:r>
+    </w:p>
+    <w:p>
+      <w:r>
+        <w:t>12. Top 3 lunch recipes with links to each of them and a photo for each dish</w:t>
+      </w:r>
+    </w:p>
+    <w:p>
+      <w:r>
+        <w:lastRenderedPageBreak/>
+        <w:t>Title = &lt;Top-lunch&gt;</w:t>
+      </w:r>
+    </w:p>
+    <w:p>
+      <w:r>
+        <w:t>13.</w:t>
+      </w:r>
+      <w:r>
+        <w:t xml:space="preserve"> Top 3 Dessert recipes</w:t>
+      </w:r>
+      <w:r>
+        <w:t xml:space="preserve"> </w:t>
+      </w:r>
+      <w:r>
+        <w:t>with links to each of them and a photo for each dish</w:t>
+      </w:r>
+    </w:p>
+    <w:p>
+      <w:r>
+        <w:t>Title = &lt;Top-Dessert&gt;</w:t>
+      </w:r>
+    </w:p>
+    <w:p>
+      <w:r>
+        <w:t xml:space="preserve">14. </w:t>
+      </w:r>
+      <w:r>
+        <w:t>impressions</w:t>
+      </w:r>
+      <w:r>
+        <w:t xml:space="preserve"> is a webpage with links to other websites and especially to YouTube Videos with other recipes</w:t>
+      </w:r>
+    </w:p>
+    <w:p>
+      <w:r>
+        <w:t>Title = &lt;impressions&gt;</w:t>
+      </w:r>
+    </w:p>
+    <w:p>
+      <w:r>
+        <w:t>15.</w:t>
+      </w:r>
+      <w:r>
+        <w:t xml:space="preserve"> Top 5 recipes shall contain the 5 </w:t>
+      </w:r>
+      <w:r>
+        <w:t>most delicious recipes from the whole inventory</w:t>
+      </w:r>
+    </w:p>
+    <w:p>
+      <w:r>
+        <w:t>Title = &lt;Top-overall&gt;</w:t>
       </w:r>
     </w:p>
     <w:p/>
     <w:sectPr>
-      <w:headerReference w:type="default" r:id="rId6"/>
+      <w:headerReference w:type="default" r:id="rId7"/>
       <w:pgSz w:w="11906" w:h="16838"/>
       <w:pgMar w:top="1417" w:right="1417" w:bottom="1134" w:left="1417" w:header="708" w:footer="708" w:gutter="0"/>
       <w:cols w:space="708"/>
@@ -689,6 +847,29 @@
       <w:contextualSpacing/>
     </w:pPr>
   </w:style>
+  <w:style w:type="character" w:styleId="Hyperlink">
+    <w:name w:val="Hyperlink"/>
+    <w:basedOn w:val="Absatz-Standardschriftart"/>
+    <w:uiPriority w:val="99"/>
+    <w:unhideWhenUsed/>
+    <w:rsid w:val="00B830E3"/>
+    <w:rPr>
+      <w:color w:val="0563C1" w:themeColor="hyperlink"/>
+      <w:u w:val="single"/>
+    </w:rPr>
+  </w:style>
+  <w:style w:type="character" w:styleId="NichtaufgelsteErwhnung">
+    <w:name w:val="Unresolved Mention"/>
+    <w:basedOn w:val="Absatz-Standardschriftart"/>
+    <w:uiPriority w:val="99"/>
+    <w:semiHidden/>
+    <w:unhideWhenUsed/>
+    <w:rsid w:val="00423699"/>
+    <w:rPr>
+      <w:color w:val="605E5C"/>
+      <w:shd w:val="clear" w:color="auto" w:fill="E1DFDD"/>
+    </w:rPr>
+  </w:style>
 </w:styles>
 </file>
 

</xml_diff>